<commit_message>
steps for  NN learning
</commit_message>
<xml_diff>
--- a/NG_ML_Note.docx
+++ b/NG_ML_Note.docx
@@ -1984,11 +1984,6 @@
       </w:r>
     </w:p>
     <w:p>
-      <w:pPr>
-        <w:rPr>
-          <w:rFonts w:hint="eastAsia"/>
-        </w:rPr>
-      </w:pPr>
       <w:r>
         <w:t xml:space="preserve">             Gradient descent</w:t>
       </w:r>
@@ -2476,16 +2471,266 @@
         <w:t>logistic regression</w:t>
       </w:r>
     </w:p>
-    <w:p>
-      <w:bookmarkStart w:id="10" w:name="_GoBack"/>
-      <w:bookmarkEnd w:id="10"/>
-    </w:p>
+    <w:p/>
     <w:p>
       <w:r>
         <w:t>5.1.2 Neural Networks - Backpropagation Algorithm</w:t>
       </w:r>
     </w:p>
     <w:p/>
+    <w:p>
+      <w:r>
+        <w:t>5.2</w:t>
+      </w:r>
+      <w:r>
+        <w:rPr>
+          <w:rFonts w:hint="eastAsia"/>
+        </w:rPr>
+        <w:t>.</w:t>
+      </w:r>
+      <w:r>
+        <w:t>1 Backprogapation  --unrolling parameters</w:t>
+      </w:r>
+    </w:p>
+    <w:p>
+      <w:r>
+        <w:t xml:space="preserve">5.2.2  Gradient checking    </w:t>
+      </w:r>
+      <w:r>
+        <w:rPr>
+          <w:rFonts w:hint="eastAsia"/>
+        </w:rPr>
+        <w:t>微积分定义检查得到参数是否相似</w:t>
+      </w:r>
+      <w:r>
+        <w:rPr>
+          <w:rFonts w:hint="eastAsia"/>
+        </w:rPr>
+        <w:t xml:space="preserve"> </w:t>
+      </w:r>
+      <m:oMath>
+        <m:r>
+          <m:rPr>
+            <m:sty m:val="p"/>
+          </m:rPr>
+          <w:rPr>
+            <w:rFonts w:ascii="Cambria Math" w:hAnsi="Cambria Math"/>
+          </w:rPr>
+          <m:t>ε=</m:t>
+        </m:r>
+        <m:sSup>
+          <m:sSupPr>
+            <m:ctrlPr>
+              <w:rPr>
+                <w:rFonts w:ascii="Cambria Math" w:hAnsi="Cambria Math"/>
+              </w:rPr>
+            </m:ctrlPr>
+          </m:sSupPr>
+          <m:e>
+            <m:r>
+              <w:rPr>
+                <w:rFonts w:ascii="Cambria Math" w:hAnsi="Cambria Math"/>
+              </w:rPr>
+              <m:t>10</m:t>
+            </m:r>
+          </m:e>
+          <m:sup>
+            <m:r>
+              <w:rPr>
+                <w:rFonts w:ascii="Cambria Math" w:hAnsi="Cambria Math"/>
+              </w:rPr>
+              <m:t>-4</m:t>
+            </m:r>
+          </m:sup>
+        </m:sSup>
+      </m:oMath>
+      <w:r>
+        <w:t xml:space="preserve">, </w:t>
+      </w:r>
+      <m:oMath>
+        <m:r>
+          <m:rPr>
+            <m:sty m:val="p"/>
+          </m:rPr>
+          <w:rPr>
+            <w:rFonts w:ascii="Cambria Math" w:hAnsi="Cambria Math"/>
+          </w:rPr>
+          <m:t>d</m:t>
+        </m:r>
+        <w:bookmarkStart w:id="10" w:name="OLE_LINK11"/>
+        <w:bookmarkStart w:id="11" w:name="OLE_LINK12"/>
+        <m:r>
+          <m:rPr>
+            <m:sty m:val="p"/>
+          </m:rPr>
+          <w:rPr>
+            <w:rFonts w:ascii="Cambria Math" w:hAnsi="Cambria Math"/>
+          </w:rPr>
+          <m:t>θ</m:t>
+        </m:r>
+        <w:bookmarkEnd w:id="10"/>
+        <w:bookmarkEnd w:id="11"/>
+        <m:r>
+          <m:rPr>
+            <m:sty m:val="p"/>
+          </m:rPr>
+          <w:rPr>
+            <w:rFonts w:ascii="Cambria Math" w:hAnsi="Cambria Math"/>
+          </w:rPr>
+          <m:t>=</m:t>
+        </m:r>
+        <m:f>
+          <m:fPr>
+            <m:ctrlPr>
+              <w:rPr>
+                <w:rFonts w:ascii="Cambria Math" w:hAnsi="Cambria Math"/>
+              </w:rPr>
+            </m:ctrlPr>
+          </m:fPr>
+          <m:num>
+            <m:r>
+              <w:rPr>
+                <w:rFonts w:ascii="Cambria Math" w:hAnsi="Cambria Math"/>
+              </w:rPr>
+              <m:t>J</m:t>
+            </m:r>
+            <m:d>
+              <m:dPr>
+                <m:ctrlPr>
+                  <w:rPr>
+                    <w:rFonts w:ascii="Cambria Math" w:hAnsi="Cambria Math"/>
+                    <w:i/>
+                  </w:rPr>
+                </m:ctrlPr>
+              </m:dPr>
+              <m:e>
+                <m:r>
+                  <m:rPr>
+                    <m:sty m:val="p"/>
+                  </m:rPr>
+                  <w:rPr>
+                    <w:rFonts w:ascii="Cambria Math" w:hAnsi="Cambria Math"/>
+                  </w:rPr>
+                  <m:t>θ</m:t>
+                </m:r>
+                <m:r>
+                  <m:rPr>
+                    <m:sty m:val="p"/>
+                  </m:rPr>
+                  <w:rPr>
+                    <w:rFonts w:ascii="Cambria Math" w:hAnsi="Cambria Math"/>
+                  </w:rPr>
+                  <m:t>+e</m:t>
+                </m:r>
+              </m:e>
+            </m:d>
+            <m:r>
+              <w:rPr>
+                <w:rFonts w:ascii="Cambria Math" w:hAnsi="Cambria Math"/>
+              </w:rPr>
+              <m:t>-J(</m:t>
+            </m:r>
+            <m:r>
+              <m:rPr>
+                <m:sty m:val="p"/>
+              </m:rPr>
+              <w:rPr>
+                <w:rFonts w:ascii="Cambria Math" w:hAnsi="Cambria Math"/>
+              </w:rPr>
+              <m:t>θ</m:t>
+            </m:r>
+            <m:r>
+              <m:rPr>
+                <m:sty m:val="p"/>
+              </m:rPr>
+              <w:rPr>
+                <w:rFonts w:ascii="Cambria Math" w:hAnsi="Cambria Math"/>
+              </w:rPr>
+              <m:t>-e</m:t>
+            </m:r>
+            <m:r>
+              <w:rPr>
+                <w:rFonts w:ascii="Cambria Math" w:hAnsi="Cambria Math"/>
+              </w:rPr>
+              <m:t>)</m:t>
+            </m:r>
+          </m:num>
+          <m:den>
+            <m:r>
+              <w:rPr>
+                <w:rFonts w:ascii="Cambria Math" w:hAnsi="Cambria Math"/>
+              </w:rPr>
+              <m:t>2e</m:t>
+            </m:r>
+          </m:den>
+        </m:f>
+      </m:oMath>
+      <w:r>
+        <w:t xml:space="preserve">   </w:t>
+      </w:r>
+    </w:p>
+    <w:p>
+      <w:r>
+        <w:t>5.23   Random initialization  (</w:t>
+      </w:r>
+      <w:r>
+        <w:rPr>
+          <w:rFonts w:hint="eastAsia"/>
+        </w:rPr>
+        <w:t>打破对称，消除冗余计算</w:t>
+      </w:r>
+      <w:r>
+        <w:t>)</w:t>
+      </w:r>
+    </w:p>
+    <w:p>
+      <w:r>
+        <w:t xml:space="preserve">            </w:t>
+      </w:r>
+    </w:p>
+    <w:p>
+      <w:r>
+        <w:t xml:space="preserve">          </w:t>
+      </w:r>
+      <w:r>
+        <w:rPr>
+          <w:rFonts w:hint="eastAsia"/>
+        </w:rPr>
+        <w:t>NN</w:t>
+      </w:r>
+      <w:r>
+        <w:rPr>
+          <w:rFonts w:hint="eastAsia"/>
+        </w:rPr>
+        <w:t xml:space="preserve">　</w:t>
+      </w:r>
+      <w:r>
+        <w:rPr>
+          <w:rFonts w:hint="eastAsia"/>
+        </w:rPr>
+        <w:t xml:space="preserve">non-convex </w:t>
+      </w:r>
+      <w:r>
+        <w:rPr>
+          <w:rFonts w:hint="eastAsia"/>
+        </w:rPr>
+        <w:t>（非凸优化</w:t>
+      </w:r>
+      <w:r>
+        <w:rPr>
+          <w:rFonts w:hint="eastAsia"/>
+        </w:rPr>
+        <w:t>，只能找到局部最小值</w:t>
+      </w:r>
+      <w:bookmarkStart w:id="12" w:name="_GoBack"/>
+      <w:bookmarkEnd w:id="12"/>
+      <w:r>
+        <w:rPr>
+          <w:rFonts w:hint="eastAsia"/>
+        </w:rPr>
+        <w:t>）</w:t>
+      </w:r>
+    </w:p>
     <w:sectPr>
       <w:pgSz w:w="12240" w:h="15840"/>
       <w:pgMar w:top="1440" w:right="1800" w:bottom="1440" w:left="1800" w:header="720" w:footer="720" w:gutter="0"/>

</xml_diff>